<commit_message>
Continued work on Outline
Worked on outline
Fixed Typo on Proof
</commit_message>
<xml_diff>
--- a/Quat Project/PACISE Quaternion Presentation Outline.docx
+++ b/Quat Project/PACISE Quaternion Presentation Outline.docx
@@ -99,14 +99,7 @@
           <w:sz w:val="40"/>
           <w:szCs w:val="40"/>
         </w:rPr>
-        <w:t xml:space="preserve">Final 2D Positions </w:t>
-      </w:r>
-      <w:r>
-        <w:rPr>
-          <w:sz w:val="40"/>
-          <w:szCs w:val="40"/>
-        </w:rPr>
-        <w:t>with cos and sin about the axis on the unit circle</w:t>
+        <w:t>Final 2D Positions with cos and sin about the axis on the unit circle</w:t>
       </w:r>
     </w:p>
     <w:p>
@@ -146,14 +139,7 @@
           <w:sz w:val="40"/>
           <w:szCs w:val="40"/>
         </w:rPr>
-        <w:t xml:space="preserve">Resulting </w:t>
-      </w:r>
-      <w:r>
-        <w:rPr>
-          <w:sz w:val="40"/>
-          <w:szCs w:val="40"/>
-        </w:rPr>
-        <w:t>Equations from Matrices and Complex Numbers</w:t>
+        <w:t>Resulting Equations from Matrices and Complex Numbers</w:t>
       </w:r>
     </w:p>
     <w:p>
@@ -382,14 +368,7 @@
           <w:sz w:val="40"/>
           <w:szCs w:val="40"/>
         </w:rPr>
-        <w:t xml:space="preserve">Multiply Matrices: Gimbal </w:t>
-      </w:r>
-      <w:r>
-        <w:rPr>
-          <w:sz w:val="40"/>
-          <w:szCs w:val="40"/>
-        </w:rPr>
-        <w:t>Locked Rotation Matrix</w:t>
+        <w:t>Multiply Matrices: Gimbal Locked Rotation Matrix</w:t>
       </w:r>
     </w:p>
     <w:p>
@@ -691,6 +670,1117 @@
           <w:szCs w:val="40"/>
         </w:rPr>
         <w:t>Matrix-Vector Rotation Multiplication</w:t>
+      </w:r>
+    </w:p>
+    <w:p>
+      <w:pPr>
+        <w:pStyle w:val="ListParagraph"/>
+        <w:numPr>
+          <w:ilvl w:val="0"/>
+          <w:numId w:val="4"/>
+        </w:numPr>
+        <w:spacing w:line="240" w:lineRule="auto"/>
+        <w:rPr>
+          <w:sz w:val="40"/>
+          <w:szCs w:val="40"/>
+        </w:rPr>
+      </w:pPr>
+      <w:r>
+        <w:rPr>
+          <w:sz w:val="40"/>
+          <w:szCs w:val="40"/>
+        </w:rPr>
+        <w:t>Resulting Equations</w:t>
+      </w:r>
+    </w:p>
+    <w:p>
+      <w:pPr>
+        <w:pStyle w:val="ListParagraph"/>
+        <w:numPr>
+          <w:ilvl w:val="0"/>
+          <w:numId w:val="4"/>
+        </w:numPr>
+        <w:spacing w:line="240" w:lineRule="auto"/>
+        <w:rPr>
+          <w:sz w:val="40"/>
+          <w:szCs w:val="40"/>
+        </w:rPr>
+      </w:pPr>
+      <w:r>
+        <w:rPr>
+          <w:sz w:val="40"/>
+          <w:szCs w:val="40"/>
+        </w:rPr>
+        <w:t>Statement</w:t>
+      </w:r>
+    </w:p>
+    <w:p>
+      <w:pPr>
+        <w:pStyle w:val="ListParagraph"/>
+        <w:numPr>
+          <w:ilvl w:val="1"/>
+          <w:numId w:val="4"/>
+        </w:numPr>
+        <w:spacing w:line="240" w:lineRule="auto"/>
+        <w:rPr>
+          <w:sz w:val="40"/>
+          <w:szCs w:val="40"/>
+        </w:rPr>
+      </w:pPr>
+      <w:r>
+        <w:rPr>
+          <w:sz w:val="40"/>
+          <w:szCs w:val="40"/>
+        </w:rPr>
+        <w:t xml:space="preserve">That’s only one way to rotate in </w:t>
+      </w:r>
+      <w:proofErr w:type="gramStart"/>
+      <w:r>
+        <w:rPr>
+          <w:sz w:val="40"/>
+          <w:szCs w:val="40"/>
+        </w:rPr>
+        <w:t>space</w:t>
+      </w:r>
+      <w:proofErr w:type="gramEnd"/>
+    </w:p>
+    <w:p>
+      <w:pPr>
+        <w:pStyle w:val="ListParagraph"/>
+        <w:numPr>
+          <w:ilvl w:val="0"/>
+          <w:numId w:val="4"/>
+        </w:numPr>
+        <w:spacing w:line="240" w:lineRule="auto"/>
+        <w:rPr>
+          <w:sz w:val="40"/>
+          <w:szCs w:val="40"/>
+        </w:rPr>
+      </w:pPr>
+      <w:r>
+        <w:rPr>
+          <w:sz w:val="40"/>
+          <w:szCs w:val="40"/>
+        </w:rPr>
+        <w:t>Section Title</w:t>
+      </w:r>
+    </w:p>
+    <w:p>
+      <w:pPr>
+        <w:pStyle w:val="ListParagraph"/>
+        <w:numPr>
+          <w:ilvl w:val="1"/>
+          <w:numId w:val="4"/>
+        </w:numPr>
+        <w:spacing w:line="240" w:lineRule="auto"/>
+        <w:rPr>
+          <w:sz w:val="40"/>
+          <w:szCs w:val="40"/>
+        </w:rPr>
+      </w:pPr>
+      <w:r>
+        <w:rPr>
+          <w:sz w:val="40"/>
+          <w:szCs w:val="40"/>
+        </w:rPr>
+        <w:t>Rotations in 2D with Complex Numbers</w:t>
+      </w:r>
+    </w:p>
+    <w:p>
+      <w:pPr>
+        <w:pStyle w:val="ListParagraph"/>
+        <w:numPr>
+          <w:ilvl w:val="0"/>
+          <w:numId w:val="4"/>
+        </w:numPr>
+        <w:spacing w:line="240" w:lineRule="auto"/>
+        <w:rPr>
+          <w:sz w:val="40"/>
+          <w:szCs w:val="40"/>
+        </w:rPr>
+      </w:pPr>
+      <w:r>
+        <w:rPr>
+          <w:sz w:val="40"/>
+          <w:szCs w:val="40"/>
+        </w:rPr>
+        <w:t xml:space="preserve">Complex numbers with </w:t>
+      </w:r>
+      <w:proofErr w:type="spellStart"/>
+      <w:r>
+        <w:rPr>
+          <w:sz w:val="40"/>
+          <w:szCs w:val="40"/>
+        </w:rPr>
+        <w:t>i</w:t>
+      </w:r>
+      <w:proofErr w:type="spellEnd"/>
+    </w:p>
+    <w:p>
+      <w:pPr>
+        <w:pStyle w:val="ListParagraph"/>
+        <w:numPr>
+          <w:ilvl w:val="0"/>
+          <w:numId w:val="4"/>
+        </w:numPr>
+        <w:spacing w:line="240" w:lineRule="auto"/>
+        <w:rPr>
+          <w:sz w:val="40"/>
+          <w:szCs w:val="40"/>
+        </w:rPr>
+      </w:pPr>
+      <w:r>
+        <w:rPr>
+          <w:sz w:val="40"/>
+          <w:szCs w:val="40"/>
+        </w:rPr>
+        <w:t>Complex number multiplication</w:t>
+      </w:r>
+    </w:p>
+    <w:p>
+      <w:pPr>
+        <w:pStyle w:val="ListParagraph"/>
+        <w:numPr>
+          <w:ilvl w:val="0"/>
+          <w:numId w:val="4"/>
+        </w:numPr>
+        <w:spacing w:line="240" w:lineRule="auto"/>
+        <w:rPr>
+          <w:sz w:val="40"/>
+          <w:szCs w:val="40"/>
+        </w:rPr>
+      </w:pPr>
+      <w:r>
+        <w:rPr>
+          <w:sz w:val="40"/>
+          <w:szCs w:val="40"/>
+        </w:rPr>
+        <w:t>Resulting Equation</w:t>
+      </w:r>
+    </w:p>
+    <w:p>
+      <w:pPr>
+        <w:pStyle w:val="ListParagraph"/>
+        <w:numPr>
+          <w:ilvl w:val="0"/>
+          <w:numId w:val="4"/>
+        </w:numPr>
+        <w:spacing w:line="240" w:lineRule="auto"/>
+        <w:rPr>
+          <w:sz w:val="40"/>
+          <w:szCs w:val="40"/>
+        </w:rPr>
+      </w:pPr>
+      <w:r>
+        <w:rPr>
+          <w:sz w:val="40"/>
+          <w:szCs w:val="40"/>
+        </w:rPr>
+        <w:t>Compare 2D Rotation Equations with Matrices and Complex Numbers</w:t>
+      </w:r>
+    </w:p>
+    <w:p>
+      <w:pPr>
+        <w:pStyle w:val="ListParagraph"/>
+        <w:numPr>
+          <w:ilvl w:val="0"/>
+          <w:numId w:val="4"/>
+        </w:numPr>
+        <w:spacing w:line="240" w:lineRule="auto"/>
+        <w:rPr>
+          <w:sz w:val="40"/>
+          <w:szCs w:val="40"/>
+        </w:rPr>
+      </w:pPr>
+      <w:r>
+        <w:rPr>
+          <w:sz w:val="40"/>
+          <w:szCs w:val="40"/>
+        </w:rPr>
+        <w:t>Intro to Quaternions</w:t>
+      </w:r>
+    </w:p>
+    <w:p>
+      <w:pPr>
+        <w:pStyle w:val="ListParagraph"/>
+        <w:numPr>
+          <w:ilvl w:val="0"/>
+          <w:numId w:val="4"/>
+        </w:numPr>
+        <w:spacing w:line="240" w:lineRule="auto"/>
+        <w:rPr>
+          <w:sz w:val="40"/>
+          <w:szCs w:val="40"/>
+        </w:rPr>
+      </w:pPr>
+      <w:r>
+        <w:rPr>
+          <w:sz w:val="40"/>
+          <w:szCs w:val="40"/>
+        </w:rPr>
+        <w:t xml:space="preserve">What is a </w:t>
+      </w:r>
+      <w:proofErr w:type="gramStart"/>
+      <w:r>
+        <w:rPr>
+          <w:sz w:val="40"/>
+          <w:szCs w:val="40"/>
+        </w:rPr>
+        <w:t>Quaternion</w:t>
+      </w:r>
+      <w:proofErr w:type="gramEnd"/>
+    </w:p>
+    <w:p>
+      <w:pPr>
+        <w:pStyle w:val="ListParagraph"/>
+        <w:numPr>
+          <w:ilvl w:val="1"/>
+          <w:numId w:val="4"/>
+        </w:numPr>
+        <w:spacing w:line="240" w:lineRule="auto"/>
+        <w:rPr>
+          <w:sz w:val="40"/>
+          <w:szCs w:val="40"/>
+        </w:rPr>
+      </w:pPr>
+      <w:r>
+        <w:rPr>
+          <w:sz w:val="40"/>
+          <w:szCs w:val="40"/>
+        </w:rPr>
+        <w:lastRenderedPageBreak/>
+        <w:t xml:space="preserve">A Quaternion is a complex number with an additional 2 imaginary number </w:t>
+      </w:r>
+      <w:proofErr w:type="gramStart"/>
+      <w:r>
+        <w:rPr>
+          <w:sz w:val="40"/>
+          <w:szCs w:val="40"/>
+        </w:rPr>
+        <w:t>parts</w:t>
+      </w:r>
+      <w:proofErr w:type="gramEnd"/>
+    </w:p>
+    <w:p>
+      <w:pPr>
+        <w:pStyle w:val="ListParagraph"/>
+        <w:numPr>
+          <w:ilvl w:val="0"/>
+          <w:numId w:val="4"/>
+        </w:numPr>
+        <w:spacing w:line="240" w:lineRule="auto"/>
+        <w:rPr>
+          <w:sz w:val="40"/>
+          <w:szCs w:val="40"/>
+        </w:rPr>
+      </w:pPr>
+      <w:r>
+        <w:rPr>
+          <w:sz w:val="40"/>
+          <w:szCs w:val="40"/>
+        </w:rPr>
+        <w:t>Imaginary Numbers</w:t>
+      </w:r>
+    </w:p>
+    <w:p>
+      <w:pPr>
+        <w:pStyle w:val="ListParagraph"/>
+        <w:numPr>
+          <w:ilvl w:val="1"/>
+          <w:numId w:val="4"/>
+        </w:numPr>
+        <w:spacing w:line="240" w:lineRule="auto"/>
+        <w:rPr>
+          <w:sz w:val="40"/>
+          <w:szCs w:val="40"/>
+        </w:rPr>
+      </w:pPr>
+      <w:r>
+        <w:rPr>
+          <w:sz w:val="40"/>
+          <w:szCs w:val="40"/>
+        </w:rPr>
+        <w:t xml:space="preserve">Give definitions for </w:t>
+      </w:r>
+      <w:proofErr w:type="spellStart"/>
+      <w:proofErr w:type="gramStart"/>
+      <w:r>
+        <w:rPr>
+          <w:sz w:val="40"/>
+          <w:szCs w:val="40"/>
+        </w:rPr>
+        <w:t>i,j</w:t>
+      </w:r>
+      <w:proofErr w:type="gramEnd"/>
+      <w:r>
+        <w:rPr>
+          <w:sz w:val="40"/>
+          <w:szCs w:val="40"/>
+        </w:rPr>
+        <w:t>,k</w:t>
+      </w:r>
+      <w:proofErr w:type="spellEnd"/>
+    </w:p>
+    <w:p>
+      <w:pPr>
+        <w:pStyle w:val="ListParagraph"/>
+        <w:numPr>
+          <w:ilvl w:val="1"/>
+          <w:numId w:val="4"/>
+        </w:numPr>
+        <w:spacing w:line="240" w:lineRule="auto"/>
+        <w:rPr>
+          <w:sz w:val="40"/>
+          <w:szCs w:val="40"/>
+        </w:rPr>
+      </w:pPr>
+      <w:r>
+        <w:rPr>
+          <w:sz w:val="40"/>
+          <w:szCs w:val="40"/>
+        </w:rPr>
+        <w:t xml:space="preserve">Give definition that </w:t>
+      </w:r>
+      <w:proofErr w:type="spellStart"/>
+      <w:r>
+        <w:rPr>
+          <w:sz w:val="40"/>
+          <w:szCs w:val="40"/>
+        </w:rPr>
+        <w:t>ijk</w:t>
+      </w:r>
+      <w:proofErr w:type="spellEnd"/>
+      <w:r>
+        <w:rPr>
+          <w:sz w:val="40"/>
+          <w:szCs w:val="40"/>
+        </w:rPr>
+        <w:t xml:space="preserve"> = </w:t>
+      </w:r>
+      <w:r>
+        <w:rPr>
+          <w:sz w:val="40"/>
+          <w:szCs w:val="40"/>
+        </w:rPr>
+        <w:t>-</w:t>
+      </w:r>
+      <w:r>
+        <w:rPr>
+          <w:sz w:val="40"/>
+          <w:szCs w:val="40"/>
+        </w:rPr>
+        <w:t>1</w:t>
+      </w:r>
+    </w:p>
+    <w:p>
+      <w:pPr>
+        <w:pStyle w:val="ListParagraph"/>
+        <w:numPr>
+          <w:ilvl w:val="0"/>
+          <w:numId w:val="4"/>
+        </w:numPr>
+        <w:spacing w:line="240" w:lineRule="auto"/>
+        <w:rPr>
+          <w:sz w:val="40"/>
+          <w:szCs w:val="40"/>
+        </w:rPr>
+      </w:pPr>
+      <w:r>
+        <w:rPr>
+          <w:sz w:val="40"/>
+          <w:szCs w:val="40"/>
+        </w:rPr>
+        <w:t>Give basic rules for Quaternion Arithmetic</w:t>
+      </w:r>
+    </w:p>
+    <w:p>
+      <w:pPr>
+        <w:pStyle w:val="ListParagraph"/>
+        <w:numPr>
+          <w:ilvl w:val="1"/>
+          <w:numId w:val="4"/>
+        </w:numPr>
+        <w:spacing w:line="240" w:lineRule="auto"/>
+        <w:rPr>
+          <w:sz w:val="40"/>
+          <w:szCs w:val="40"/>
+        </w:rPr>
+      </w:pPr>
+      <w:r>
+        <w:rPr>
+          <w:sz w:val="40"/>
+          <w:szCs w:val="40"/>
+        </w:rPr>
+        <w:t>Quaternion Arithmetic works very similarly to Vector Arithmetic</w:t>
+      </w:r>
+    </w:p>
+    <w:p>
+      <w:pPr>
+        <w:pStyle w:val="ListParagraph"/>
+        <w:numPr>
+          <w:ilvl w:val="2"/>
+          <w:numId w:val="4"/>
+        </w:numPr>
+        <w:spacing w:line="240" w:lineRule="auto"/>
+        <w:rPr>
+          <w:sz w:val="40"/>
+          <w:szCs w:val="40"/>
+        </w:rPr>
+      </w:pPr>
+      <w:r>
+        <w:rPr>
+          <w:sz w:val="40"/>
+          <w:szCs w:val="40"/>
+        </w:rPr>
+        <w:t xml:space="preserve">Quaternions can dot and cross with other </w:t>
+      </w:r>
+      <w:proofErr w:type="gramStart"/>
+      <w:r>
+        <w:rPr>
+          <w:sz w:val="40"/>
+          <w:szCs w:val="40"/>
+        </w:rPr>
+        <w:t>quaternions</w:t>
+      </w:r>
+      <w:proofErr w:type="gramEnd"/>
+    </w:p>
+    <w:p>
+      <w:pPr>
+        <w:pStyle w:val="ListParagraph"/>
+        <w:numPr>
+          <w:ilvl w:val="0"/>
+          <w:numId w:val="4"/>
+        </w:numPr>
+        <w:spacing w:line="240" w:lineRule="auto"/>
+        <w:rPr>
+          <w:sz w:val="40"/>
+          <w:szCs w:val="40"/>
+        </w:rPr>
+      </w:pPr>
+      <w:r>
+        <w:rPr>
+          <w:sz w:val="40"/>
+          <w:szCs w:val="40"/>
+        </w:rPr>
+        <w:t xml:space="preserve">Define a Quaternion </w:t>
+      </w:r>
+      <w:proofErr w:type="gramStart"/>
+      <w:r>
+        <w:rPr>
+          <w:sz w:val="40"/>
+          <w:szCs w:val="40"/>
+        </w:rPr>
+        <w:t>rotation</w:t>
+      </w:r>
+      <w:proofErr w:type="gramEnd"/>
+    </w:p>
+    <w:p>
+      <w:pPr>
+        <w:pStyle w:val="ListParagraph"/>
+        <w:numPr>
+          <w:ilvl w:val="0"/>
+          <w:numId w:val="4"/>
+        </w:numPr>
+        <w:spacing w:line="240" w:lineRule="auto"/>
+        <w:rPr>
+          <w:sz w:val="40"/>
+          <w:szCs w:val="40"/>
+        </w:rPr>
+      </w:pPr>
+      <w:r>
+        <w:rPr>
+          <w:sz w:val="40"/>
+          <w:szCs w:val="40"/>
+        </w:rPr>
+        <w:t xml:space="preserve">Show the equation for Rotating a point with a Quaternion </w:t>
+      </w:r>
+      <w:proofErr w:type="gramStart"/>
+      <w:r>
+        <w:rPr>
+          <w:sz w:val="40"/>
+          <w:szCs w:val="40"/>
+        </w:rPr>
+        <w:t>rotation</w:t>
+      </w:r>
+      <w:proofErr w:type="gramEnd"/>
+    </w:p>
+    <w:p>
+      <w:pPr>
+        <w:pStyle w:val="ListParagraph"/>
+        <w:numPr>
+          <w:ilvl w:val="0"/>
+          <w:numId w:val="4"/>
+        </w:numPr>
+        <w:spacing w:line="240" w:lineRule="auto"/>
+        <w:rPr>
+          <w:sz w:val="40"/>
+          <w:szCs w:val="40"/>
+        </w:rPr>
+      </w:pPr>
+      <w:r>
+        <w:rPr>
+          <w:sz w:val="40"/>
+          <w:szCs w:val="40"/>
+        </w:rPr>
+        <w:t xml:space="preserve">Show an interesting identity used in the equation for the quaternion </w:t>
+      </w:r>
+      <w:proofErr w:type="gramStart"/>
+      <w:r>
+        <w:rPr>
+          <w:sz w:val="40"/>
+          <w:szCs w:val="40"/>
+        </w:rPr>
+        <w:t>rotation</w:t>
+      </w:r>
+      <w:proofErr w:type="gramEnd"/>
+    </w:p>
+    <w:p>
+      <w:pPr>
+        <w:pStyle w:val="ListParagraph"/>
+        <w:numPr>
+          <w:ilvl w:val="1"/>
+          <w:numId w:val="4"/>
+        </w:numPr>
+        <w:spacing w:line="240" w:lineRule="auto"/>
+        <w:rPr>
+          <w:sz w:val="40"/>
+          <w:szCs w:val="40"/>
+        </w:rPr>
+      </w:pPr>
+      <m:oMath>
+        <m:d>
+          <m:dPr>
+            <m:ctrlPr>
+              <w:rPr>
+                <w:rFonts w:ascii="Cambria Math" w:eastAsiaTheme="minorEastAsia" w:hAnsi="Cambria Math"/>
+                <w:b/>
+                <w:bCs/>
+                <w:i/>
+                <w:sz w:val="24"/>
+                <w:szCs w:val="24"/>
+              </w:rPr>
+            </m:ctrlPr>
+          </m:dPr>
+          <m:e>
+            <m:r>
+              <m:rPr>
+                <m:sty m:val="bi"/>
+              </m:rPr>
+              <w:rPr>
+                <w:rFonts w:ascii="Cambria Math" w:eastAsiaTheme="minorEastAsia" w:hAnsi="Cambria Math"/>
+                <w:sz w:val="24"/>
+                <w:szCs w:val="24"/>
+              </w:rPr>
+              <m:t>u×v</m:t>
+            </m:r>
+          </m:e>
+        </m:d>
+        <m:r>
+          <m:rPr>
+            <m:sty m:val="bi"/>
+          </m:rPr>
+          <w:rPr>
+            <w:rFonts w:ascii="Cambria Math" w:eastAsiaTheme="minorEastAsia" w:hAnsi="Cambria Math"/>
+            <w:sz w:val="24"/>
+            <w:szCs w:val="24"/>
+          </w:rPr>
+          <m:t>∙u=</m:t>
+        </m:r>
+        <m:d>
+          <m:dPr>
+            <m:begChr m:val="|"/>
+            <m:endChr m:val="|"/>
+            <m:ctrlPr>
+              <w:rPr>
+                <w:rFonts w:ascii="Cambria Math" w:eastAsiaTheme="minorEastAsia" w:hAnsi="Cambria Math"/>
+                <w:b/>
+                <w:bCs/>
+                <w:i/>
+                <w:sz w:val="24"/>
+                <w:szCs w:val="24"/>
+              </w:rPr>
+            </m:ctrlPr>
+          </m:dPr>
+          <m:e>
+            <m:d>
+              <m:dPr>
+                <m:begChr m:val="|"/>
+                <m:endChr m:val="|"/>
+                <m:ctrlPr>
+                  <w:rPr>
+                    <w:rFonts w:ascii="Cambria Math" w:eastAsiaTheme="minorEastAsia" w:hAnsi="Cambria Math"/>
+                    <w:b/>
+                    <w:bCs/>
+                    <w:i/>
+                    <w:sz w:val="24"/>
+                    <w:szCs w:val="24"/>
+                  </w:rPr>
+                </m:ctrlPr>
+              </m:dPr>
+              <m:e>
+                <m:r>
+                  <m:rPr>
+                    <m:sty m:val="bi"/>
+                  </m:rPr>
+                  <w:rPr>
+                    <w:rFonts w:ascii="Cambria Math" w:eastAsiaTheme="minorEastAsia" w:hAnsi="Cambria Math"/>
+                    <w:sz w:val="24"/>
+                    <w:szCs w:val="24"/>
+                  </w:rPr>
+                  <m:t>u</m:t>
+                </m:r>
+              </m:e>
+            </m:d>
+            <m:d>
+              <m:dPr>
+                <m:begChr m:val="|"/>
+                <m:endChr m:val="|"/>
+                <m:ctrlPr>
+                  <w:rPr>
+                    <w:rFonts w:ascii="Cambria Math" w:eastAsiaTheme="minorEastAsia" w:hAnsi="Cambria Math"/>
+                    <w:b/>
+                    <w:bCs/>
+                    <w:i/>
+                    <w:sz w:val="24"/>
+                    <w:szCs w:val="24"/>
+                  </w:rPr>
+                </m:ctrlPr>
+              </m:dPr>
+              <m:e>
+                <m:r>
+                  <m:rPr>
+                    <m:sty m:val="bi"/>
+                  </m:rPr>
+                  <w:rPr>
+                    <w:rFonts w:ascii="Cambria Math" w:eastAsiaTheme="minorEastAsia" w:hAnsi="Cambria Math"/>
+                    <w:sz w:val="24"/>
+                    <w:szCs w:val="24"/>
+                  </w:rPr>
+                  <m:t>v</m:t>
+                </m:r>
+              </m:e>
+            </m:d>
+            <m:r>
+              <m:rPr>
+                <m:sty m:val="bi"/>
+              </m:rPr>
+              <w:rPr>
+                <w:rFonts w:ascii="Cambria Math" w:eastAsiaTheme="minorEastAsia" w:hAnsi="Cambria Math"/>
+                <w:sz w:val="24"/>
+                <w:szCs w:val="24"/>
+              </w:rPr>
+              <m:t>sinϕn</m:t>
+            </m:r>
+          </m:e>
+        </m:d>
+        <m:d>
+          <m:dPr>
+            <m:begChr m:val="|"/>
+            <m:endChr m:val="|"/>
+            <m:ctrlPr>
+              <w:rPr>
+                <w:rFonts w:ascii="Cambria Math" w:eastAsiaTheme="minorEastAsia" w:hAnsi="Cambria Math"/>
+                <w:b/>
+                <w:bCs/>
+                <w:i/>
+                <w:sz w:val="24"/>
+                <w:szCs w:val="24"/>
+              </w:rPr>
+            </m:ctrlPr>
+          </m:dPr>
+          <m:e>
+            <m:r>
+              <m:rPr>
+                <m:sty m:val="bi"/>
+              </m:rPr>
+              <w:rPr>
+                <w:rFonts w:ascii="Cambria Math" w:eastAsiaTheme="minorEastAsia" w:hAnsi="Cambria Math"/>
+                <w:sz w:val="24"/>
+                <w:szCs w:val="24"/>
+              </w:rPr>
+              <m:t>u</m:t>
+            </m:r>
+          </m:e>
+        </m:d>
+        <m:r>
+          <m:rPr>
+            <m:sty m:val="bi"/>
+          </m:rPr>
+          <w:rPr>
+            <w:rFonts w:ascii="Cambria Math" w:eastAsiaTheme="minorEastAsia" w:hAnsi="Cambria Math"/>
+            <w:sz w:val="24"/>
+            <w:szCs w:val="24"/>
+          </w:rPr>
+          <m:t>cos</m:t>
+        </m:r>
+        <m:d>
+          <m:dPr>
+            <m:ctrlPr>
+              <w:rPr>
+                <w:rFonts w:ascii="Cambria Math" w:eastAsiaTheme="minorEastAsia" w:hAnsi="Cambria Math"/>
+                <w:b/>
+                <w:bCs/>
+                <w:i/>
+                <w:sz w:val="24"/>
+                <w:szCs w:val="24"/>
+              </w:rPr>
+            </m:ctrlPr>
+          </m:dPr>
+          <m:e>
+            <m:f>
+              <m:fPr>
+                <m:ctrlPr>
+                  <w:rPr>
+                    <w:rFonts w:ascii="Cambria Math" w:eastAsiaTheme="minorEastAsia" w:hAnsi="Cambria Math"/>
+                    <w:i/>
+                    <w:sz w:val="24"/>
+                    <w:szCs w:val="24"/>
+                  </w:rPr>
+                </m:ctrlPr>
+              </m:fPr>
+              <m:num>
+                <m:r>
+                  <w:rPr>
+                    <w:rFonts w:ascii="Cambria Math" w:eastAsiaTheme="minorEastAsia" w:hAnsi="Cambria Math"/>
+                    <w:sz w:val="24"/>
+                    <w:szCs w:val="24"/>
+                  </w:rPr>
+                  <m:t>π</m:t>
+                </m:r>
+                <m:ctrlPr>
+                  <w:rPr>
+                    <w:rFonts w:ascii="Cambria Math" w:eastAsiaTheme="minorEastAsia" w:hAnsi="Cambria Math"/>
+                    <w:b/>
+                    <w:bCs/>
+                    <w:i/>
+                    <w:sz w:val="24"/>
+                    <w:szCs w:val="24"/>
+                  </w:rPr>
+                </m:ctrlPr>
+              </m:num>
+              <m:den>
+                <m:r>
+                  <w:rPr>
+                    <w:rFonts w:ascii="Cambria Math" w:eastAsiaTheme="minorEastAsia" w:hAnsi="Cambria Math"/>
+                    <w:sz w:val="24"/>
+                    <w:szCs w:val="24"/>
+                  </w:rPr>
+                  <m:t>2</m:t>
+                </m:r>
+              </m:den>
+            </m:f>
+            <m:ctrlPr>
+              <w:rPr>
+                <w:rFonts w:ascii="Cambria Math" w:eastAsiaTheme="minorEastAsia" w:hAnsi="Cambria Math"/>
+                <w:i/>
+                <w:sz w:val="24"/>
+                <w:szCs w:val="24"/>
+              </w:rPr>
+            </m:ctrlPr>
+          </m:e>
+        </m:d>
+      </m:oMath>
+    </w:p>
+    <w:p>
+      <w:pPr>
+        <w:pStyle w:val="ListParagraph"/>
+        <w:numPr>
+          <w:ilvl w:val="1"/>
+          <w:numId w:val="4"/>
+        </w:numPr>
+        <w:spacing w:line="240" w:lineRule="auto"/>
+        <w:rPr>
+          <w:sz w:val="40"/>
+          <w:szCs w:val="40"/>
+        </w:rPr>
+      </w:pPr>
+      <w:r>
+        <w:rPr>
+          <w:sz w:val="40"/>
+          <w:szCs w:val="40"/>
+        </w:rPr>
+        <w:t xml:space="preserve">Because </w:t>
+      </w:r>
+      <w:r>
+        <w:rPr>
+          <w:i/>
+          <w:iCs/>
+          <w:sz w:val="40"/>
+          <w:szCs w:val="40"/>
+        </w:rPr>
+        <w:t>u</w:t>
+      </w:r>
+      <w:r>
+        <w:rPr>
+          <w:sz w:val="40"/>
+          <w:szCs w:val="40"/>
+        </w:rPr>
+        <w:t xml:space="preserve"> will always be orthogonal to </w:t>
+      </w:r>
+      <w:r>
+        <w:rPr>
+          <w:i/>
+          <w:iCs/>
+          <w:sz w:val="40"/>
+          <w:szCs w:val="40"/>
+        </w:rPr>
+        <w:t>v</w:t>
+      </w:r>
+    </w:p>
+    <w:p>
+      <w:pPr>
+        <w:pStyle w:val="ListParagraph"/>
+        <w:numPr>
+          <w:ilvl w:val="0"/>
+          <w:numId w:val="4"/>
+        </w:numPr>
+        <w:spacing w:line="240" w:lineRule="auto"/>
+        <w:rPr>
+          <w:sz w:val="40"/>
+          <w:szCs w:val="40"/>
+        </w:rPr>
+      </w:pPr>
+      <w:r>
+        <w:rPr>
+          <w:sz w:val="40"/>
+          <w:szCs w:val="40"/>
+        </w:rPr>
+        <w:t xml:space="preserve">Show an interesting identity used in the equation for the quaternion </w:t>
+      </w:r>
+      <w:proofErr w:type="gramStart"/>
+      <w:r>
+        <w:rPr>
+          <w:sz w:val="40"/>
+          <w:szCs w:val="40"/>
+        </w:rPr>
+        <w:t>rotation</w:t>
+      </w:r>
+      <w:proofErr w:type="gramEnd"/>
+    </w:p>
+    <w:p>
+      <w:pPr>
+        <w:pStyle w:val="ListParagraph"/>
+        <w:numPr>
+          <w:ilvl w:val="1"/>
+          <w:numId w:val="4"/>
+        </w:numPr>
+        <w:spacing w:line="240" w:lineRule="auto"/>
+        <w:rPr>
+          <w:sz w:val="40"/>
+          <w:szCs w:val="40"/>
+        </w:rPr>
+      </w:pPr>
+      <m:oMath>
+        <m:d>
+          <m:dPr>
+            <m:ctrlPr>
+              <w:rPr>
+                <w:rFonts w:ascii="Cambria Math" w:eastAsiaTheme="minorEastAsia" w:hAnsi="Cambria Math"/>
+                <w:b/>
+                <w:bCs/>
+                <w:i/>
+                <w:sz w:val="24"/>
+                <w:szCs w:val="24"/>
+              </w:rPr>
+            </m:ctrlPr>
+          </m:dPr>
+          <m:e>
+            <m:d>
+              <m:dPr>
+                <m:ctrlPr>
+                  <w:rPr>
+                    <w:rFonts w:ascii="Cambria Math" w:eastAsiaTheme="minorEastAsia" w:hAnsi="Cambria Math"/>
+                    <w:b/>
+                    <w:bCs/>
+                    <w:i/>
+                    <w:sz w:val="24"/>
+                    <w:szCs w:val="24"/>
+                  </w:rPr>
+                </m:ctrlPr>
+              </m:dPr>
+              <m:e>
+                <m:r>
+                  <m:rPr>
+                    <m:sty m:val="bi"/>
+                  </m:rPr>
+                  <w:rPr>
+                    <w:rFonts w:ascii="Cambria Math" w:eastAsiaTheme="minorEastAsia" w:hAnsi="Cambria Math"/>
+                    <w:sz w:val="24"/>
+                    <w:szCs w:val="24"/>
+                  </w:rPr>
+                  <m:t>u×v</m:t>
+                </m:r>
+              </m:e>
+            </m:d>
+            <m:r>
+              <m:rPr>
+                <m:sty m:val="bi"/>
+              </m:rPr>
+              <w:rPr>
+                <w:rFonts w:ascii="Cambria Math" w:eastAsiaTheme="minorEastAsia" w:hAnsi="Cambria Math"/>
+                <w:sz w:val="24"/>
+                <w:szCs w:val="24"/>
+              </w:rPr>
+              <m:t>×u</m:t>
+            </m:r>
+          </m:e>
+        </m:d>
+        <m:r>
+          <m:rPr>
+            <m:sty m:val="bi"/>
+          </m:rPr>
+          <w:rPr>
+            <w:rFonts w:ascii="Cambria Math" w:eastAsiaTheme="minorEastAsia" w:hAnsi="Cambria Math"/>
+            <w:sz w:val="24"/>
+            <w:szCs w:val="24"/>
+          </w:rPr>
+          <m:t>=</m:t>
+        </m:r>
+        <m:d>
+          <m:dPr>
+            <m:ctrlPr>
+              <w:rPr>
+                <w:rFonts w:ascii="Cambria Math" w:eastAsiaTheme="minorEastAsia" w:hAnsi="Cambria Math"/>
+                <w:b/>
+                <w:bCs/>
+                <w:i/>
+                <w:sz w:val="24"/>
+                <w:szCs w:val="24"/>
+              </w:rPr>
+            </m:ctrlPr>
+          </m:dPr>
+          <m:e>
+            <m:r>
+              <m:rPr>
+                <m:sty m:val="bi"/>
+              </m:rPr>
+              <w:rPr>
+                <w:rFonts w:ascii="Cambria Math" w:eastAsiaTheme="minorEastAsia" w:hAnsi="Cambria Math"/>
+                <w:sz w:val="24"/>
+                <w:szCs w:val="24"/>
+              </w:rPr>
+              <m:t>u∙u</m:t>
+            </m:r>
+          </m:e>
+        </m:d>
+        <m:r>
+          <m:rPr>
+            <m:sty m:val="bi"/>
+          </m:rPr>
+          <w:rPr>
+            <w:rFonts w:ascii="Cambria Math" w:eastAsiaTheme="minorEastAsia" w:hAnsi="Cambria Math"/>
+            <w:sz w:val="24"/>
+            <w:szCs w:val="24"/>
+          </w:rPr>
+          <m:t>v=v</m:t>
+        </m:r>
+      </m:oMath>
+    </w:p>
+    <w:p>
+      <w:pPr>
+        <w:pStyle w:val="ListParagraph"/>
+        <w:numPr>
+          <w:ilvl w:val="2"/>
+          <w:numId w:val="4"/>
+        </w:numPr>
+        <w:spacing w:line="240" w:lineRule="auto"/>
+        <w:rPr>
+          <w:sz w:val="40"/>
+          <w:szCs w:val="40"/>
+        </w:rPr>
+      </w:pPr>
+      <w:r>
+        <w:rPr>
+          <w:rFonts w:eastAsiaTheme="minorEastAsia"/>
+          <w:sz w:val="40"/>
+          <w:szCs w:val="40"/>
+        </w:rPr>
+        <w:t>Because a Quaternion dotted with itself is the square of it’s modulus (in this case 1)</w:t>
+      </w:r>
+    </w:p>
+    <w:p>
+      <w:pPr>
+        <w:pStyle w:val="ListParagraph"/>
+        <w:numPr>
+          <w:ilvl w:val="1"/>
+          <w:numId w:val="4"/>
+        </w:numPr>
+        <w:spacing w:line="240" w:lineRule="auto"/>
+        <w:rPr>
+          <w:sz w:val="40"/>
+          <w:szCs w:val="40"/>
+        </w:rPr>
+      </w:pPr>
+      <w:r>
+        <w:rPr>
+          <w:sz w:val="40"/>
+          <w:szCs w:val="40"/>
+        </w:rPr>
+        <w:t>By Lagrange’s Triple Product Formula</w:t>
+      </w:r>
+    </w:p>
+    <w:p>
+      <w:pPr>
+        <w:pStyle w:val="ListParagraph"/>
+        <w:numPr>
+          <w:ilvl w:val="0"/>
+          <w:numId w:val="4"/>
+        </w:numPr>
+        <w:spacing w:line="240" w:lineRule="auto"/>
+        <w:rPr>
+          <w:sz w:val="40"/>
+          <w:szCs w:val="40"/>
+        </w:rPr>
+      </w:pPr>
+      <w:r>
+        <w:rPr>
+          <w:sz w:val="40"/>
+          <w:szCs w:val="40"/>
+        </w:rPr>
+        <w:t>Question</w:t>
+      </w:r>
+    </w:p>
+    <w:p>
+      <w:pPr>
+        <w:pStyle w:val="ListParagraph"/>
+        <w:numPr>
+          <w:ilvl w:val="1"/>
+          <w:numId w:val="4"/>
+        </w:numPr>
+        <w:spacing w:line="240" w:lineRule="auto"/>
+        <w:rPr>
+          <w:sz w:val="40"/>
+          <w:szCs w:val="40"/>
+        </w:rPr>
+      </w:pPr>
+      <w:r>
+        <w:rPr>
+          <w:sz w:val="40"/>
+          <w:szCs w:val="40"/>
+        </w:rPr>
+        <w:t>How do we find what Quaternion Rotation we need to apply</w:t>
+      </w:r>
+    </w:p>
+    <w:p>
+      <w:pPr>
+        <w:pStyle w:val="ListParagraph"/>
+        <w:numPr>
+          <w:ilvl w:val="0"/>
+          <w:numId w:val="4"/>
+        </w:numPr>
+        <w:spacing w:line="240" w:lineRule="auto"/>
+        <w:rPr>
+          <w:sz w:val="40"/>
+          <w:szCs w:val="40"/>
+        </w:rPr>
+      </w:pPr>
+      <w:r>
+        <w:rPr>
+          <w:sz w:val="40"/>
+          <w:szCs w:val="40"/>
+        </w:rPr>
+        <w:lastRenderedPageBreak/>
+        <w:t>Define Quaternion Rotation Combination</w:t>
       </w:r>
     </w:p>
     <w:p>
@@ -1032,7 +2122,7 @@
         <w:rFonts w:ascii="Courier New" w:hAnsi="Courier New" w:cs="Courier New" w:hint="default"/>
       </w:rPr>
     </w:lvl>
-    <w:lvl w:ilvl="2" w:tplc="04090005" w:tentative="1">
+    <w:lvl w:ilvl="2" w:tplc="04090005">
       <w:start w:val="1"/>
       <w:numFmt w:val="bullet"/>
       <w:lvlText w:val=""/>

</xml_diff>

<commit_message>
Solved Undefined Rotation Axis
</commit_message>
<xml_diff>
--- a/Quat Project/PACISE Quaternion Presentation Outline.docx
+++ b/Quat Project/PACISE Quaternion Presentation Outline.docx
@@ -46,6 +46,15 @@
     </w:p>
     <w:p>
       <w:pPr>
+        <w:spacing w:line="240" w:lineRule="auto"/>
+        <w:rPr>
+          <w:sz w:val="40"/>
+          <w:szCs w:val="40"/>
+        </w:rPr>
+      </w:pPr>
+    </w:p>
+    <w:p>
+      <w:pPr>
         <w:pStyle w:val="ListParagraph"/>
         <w:numPr>
           <w:ilvl w:val="0"/>
@@ -151,6 +160,15 @@
     </w:p>
     <w:p>
       <w:pPr>
+        <w:spacing w:line="240" w:lineRule="auto"/>
+        <w:rPr>
+          <w:sz w:val="40"/>
+          <w:szCs w:val="40"/>
+        </w:rPr>
+      </w:pPr>
+    </w:p>
+    <w:p>
+      <w:pPr>
         <w:pStyle w:val="ListParagraph"/>
         <w:numPr>
           <w:ilvl w:val="0"/>
@@ -328,6 +346,15 @@
     </w:p>
     <w:p>
       <w:pPr>
+        <w:spacing w:line="240" w:lineRule="auto"/>
+        <w:rPr>
+          <w:sz w:val="40"/>
+          <w:szCs w:val="40"/>
+        </w:rPr>
+      </w:pPr>
+    </w:p>
+    <w:p>
+      <w:pPr>
         <w:pStyle w:val="ListParagraph"/>
         <w:numPr>
           <w:ilvl w:val="0"/>
@@ -386,17 +413,8 @@
           <w:sz w:val="40"/>
           <w:szCs w:val="40"/>
         </w:rPr>
-        <w:t xml:space="preserve">Complex numbers with </w:t>
-      </w:r>
-      <w:proofErr w:type="spellStart"/>
-      <w:r>
-        <w:rPr>
-          <w:sz w:val="40"/>
-          <w:szCs w:val="40"/>
-        </w:rPr>
-        <w:t>i</w:t>
-      </w:r>
-      <w:proofErr w:type="spellEnd"/>
+        <w:t>Complex numbers with i</w:t>
+      </w:r>
     </w:p>
     <w:p>
       <w:pPr>
@@ -458,14 +476,45 @@
           <w:sz w:val="40"/>
           <w:szCs w:val="40"/>
         </w:rPr>
+        <w:lastRenderedPageBreak/>
         <w:t>Compare 2D Rotation Equations with Matrices and Complex Numbers</w:t>
       </w:r>
     </w:p>
     <w:p>
       <w:pPr>
-        <w:pStyle w:val="ListParagraph"/>
-        <w:numPr>
-          <w:ilvl w:val="0"/>
+        <w:spacing w:line="240" w:lineRule="auto"/>
+        <w:rPr>
+          <w:sz w:val="40"/>
+          <w:szCs w:val="40"/>
+        </w:rPr>
+      </w:pPr>
+    </w:p>
+    <w:p>
+      <w:pPr>
+        <w:pStyle w:val="ListParagraph"/>
+        <w:numPr>
+          <w:ilvl w:val="0"/>
+          <w:numId w:val="4"/>
+        </w:numPr>
+        <w:spacing w:line="240" w:lineRule="auto"/>
+        <w:rPr>
+          <w:sz w:val="40"/>
+          <w:szCs w:val="40"/>
+        </w:rPr>
+      </w:pPr>
+      <w:r>
+        <w:rPr>
+          <w:sz w:val="40"/>
+          <w:szCs w:val="40"/>
+        </w:rPr>
+        <w:t>Section Title</w:t>
+      </w:r>
+    </w:p>
+    <w:p>
+      <w:pPr>
+        <w:pStyle w:val="ListParagraph"/>
+        <w:numPr>
+          <w:ilvl w:val="1"/>
           <w:numId w:val="4"/>
         </w:numPr>
         <w:spacing w:line="240" w:lineRule="auto"/>
@@ -530,7 +579,6 @@
           <w:sz w:val="40"/>
           <w:szCs w:val="40"/>
         </w:rPr>
-        <w:lastRenderedPageBreak/>
         <w:t xml:space="preserve">A Quaternion is a complex number with an additional 2 imaginary number </w:t>
       </w:r>
       <w:proofErr w:type="gramStart"/>
@@ -561,1075 +609,7 @@
           <w:sz w:val="40"/>
           <w:szCs w:val="40"/>
         </w:rPr>
-        <w:t>Imaginary Numbers</w:t>
-      </w:r>
-    </w:p>
-    <w:p>
-      <w:pPr>
-        <w:pStyle w:val="ListParagraph"/>
-        <w:numPr>
-          <w:ilvl w:val="1"/>
-          <w:numId w:val="4"/>
-        </w:numPr>
-        <w:spacing w:line="240" w:lineRule="auto"/>
-        <w:rPr>
-          <w:sz w:val="40"/>
-          <w:szCs w:val="40"/>
-        </w:rPr>
-      </w:pPr>
-      <w:r>
-        <w:rPr>
-          <w:sz w:val="40"/>
-          <w:szCs w:val="40"/>
-        </w:rPr>
-        <w:t xml:space="preserve">Give definitions for </w:t>
-      </w:r>
-      <w:proofErr w:type="spellStart"/>
-      <w:proofErr w:type="gramStart"/>
-      <w:r>
-        <w:rPr>
-          <w:sz w:val="40"/>
-          <w:szCs w:val="40"/>
-        </w:rPr>
-        <w:t>i,j</w:t>
-      </w:r>
-      <w:proofErr w:type="gramEnd"/>
-      <w:r>
-        <w:rPr>
-          <w:sz w:val="40"/>
-          <w:szCs w:val="40"/>
-        </w:rPr>
-        <w:t>,k</w:t>
-      </w:r>
-      <w:proofErr w:type="spellEnd"/>
-    </w:p>
-    <w:p>
-      <w:pPr>
-        <w:pStyle w:val="ListParagraph"/>
-        <w:numPr>
-          <w:ilvl w:val="1"/>
-          <w:numId w:val="4"/>
-        </w:numPr>
-        <w:spacing w:line="240" w:lineRule="auto"/>
-        <w:rPr>
-          <w:sz w:val="40"/>
-          <w:szCs w:val="40"/>
-        </w:rPr>
-      </w:pPr>
-      <w:r>
-        <w:rPr>
-          <w:sz w:val="40"/>
-          <w:szCs w:val="40"/>
-        </w:rPr>
-        <w:t xml:space="preserve">Give definition that </w:t>
-      </w:r>
-      <w:proofErr w:type="spellStart"/>
-      <w:r>
-        <w:rPr>
-          <w:sz w:val="40"/>
-          <w:szCs w:val="40"/>
-        </w:rPr>
-        <w:t>ijk</w:t>
-      </w:r>
-      <w:proofErr w:type="spellEnd"/>
-      <w:r>
-        <w:rPr>
-          <w:sz w:val="40"/>
-          <w:szCs w:val="40"/>
-        </w:rPr>
-        <w:t xml:space="preserve"> = </w:t>
-      </w:r>
-      <w:r>
-        <w:rPr>
-          <w:sz w:val="40"/>
-          <w:szCs w:val="40"/>
-        </w:rPr>
-        <w:t>-</w:t>
-      </w:r>
-      <w:r>
-        <w:rPr>
-          <w:sz w:val="40"/>
-          <w:szCs w:val="40"/>
-        </w:rPr>
-        <w:t>1</w:t>
-      </w:r>
-    </w:p>
-    <w:p>
-      <w:pPr>
-        <w:pStyle w:val="ListParagraph"/>
-        <w:numPr>
-          <w:ilvl w:val="0"/>
-          <w:numId w:val="4"/>
-        </w:numPr>
-        <w:spacing w:line="240" w:lineRule="auto"/>
-        <w:rPr>
-          <w:sz w:val="40"/>
-          <w:szCs w:val="40"/>
-        </w:rPr>
-      </w:pPr>
-      <w:r>
-        <w:rPr>
-          <w:sz w:val="40"/>
-          <w:szCs w:val="40"/>
-        </w:rPr>
-        <w:t>Give basic rules for Quaternion Arithmetic</w:t>
-      </w:r>
-    </w:p>
-    <w:p>
-      <w:pPr>
-        <w:pStyle w:val="ListParagraph"/>
-        <w:numPr>
-          <w:ilvl w:val="1"/>
-          <w:numId w:val="4"/>
-        </w:numPr>
-        <w:spacing w:line="240" w:lineRule="auto"/>
-        <w:rPr>
-          <w:sz w:val="40"/>
-          <w:szCs w:val="40"/>
-        </w:rPr>
-      </w:pPr>
-      <w:r>
-        <w:rPr>
-          <w:sz w:val="40"/>
-          <w:szCs w:val="40"/>
-        </w:rPr>
-        <w:t>Quaternion Arithmetic works very similarly to Vector Arithmetic</w:t>
-      </w:r>
-    </w:p>
-    <w:p>
-      <w:pPr>
-        <w:pStyle w:val="ListParagraph"/>
-        <w:numPr>
-          <w:ilvl w:val="2"/>
-          <w:numId w:val="4"/>
-        </w:numPr>
-        <w:spacing w:line="240" w:lineRule="auto"/>
-        <w:rPr>
-          <w:sz w:val="40"/>
-          <w:szCs w:val="40"/>
-        </w:rPr>
-      </w:pPr>
-      <w:r>
-        <w:rPr>
-          <w:sz w:val="40"/>
-          <w:szCs w:val="40"/>
-        </w:rPr>
-        <w:t xml:space="preserve">Quaternions can dot and cross with other </w:t>
-      </w:r>
-      <w:proofErr w:type="gramStart"/>
-      <w:r>
-        <w:rPr>
-          <w:sz w:val="40"/>
-          <w:szCs w:val="40"/>
-        </w:rPr>
-        <w:t>quaternions</w:t>
-      </w:r>
-      <w:proofErr w:type="gramEnd"/>
-    </w:p>
-    <w:p>
-      <w:pPr>
-        <w:pStyle w:val="ListParagraph"/>
-        <w:numPr>
-          <w:ilvl w:val="0"/>
-          <w:numId w:val="4"/>
-        </w:numPr>
-        <w:spacing w:line="240" w:lineRule="auto"/>
-        <w:rPr>
-          <w:sz w:val="40"/>
-          <w:szCs w:val="40"/>
-        </w:rPr>
-      </w:pPr>
-      <w:r>
-        <w:rPr>
-          <w:sz w:val="40"/>
-          <w:szCs w:val="40"/>
-        </w:rPr>
-        <w:t xml:space="preserve">Define a Quaternion </w:t>
-      </w:r>
-      <w:proofErr w:type="gramStart"/>
-      <w:r>
-        <w:rPr>
-          <w:sz w:val="40"/>
-          <w:szCs w:val="40"/>
-        </w:rPr>
-        <w:t>rotation</w:t>
-      </w:r>
-      <w:proofErr w:type="gramEnd"/>
-    </w:p>
-    <w:p>
-      <w:pPr>
-        <w:pStyle w:val="ListParagraph"/>
-        <w:numPr>
-          <w:ilvl w:val="0"/>
-          <w:numId w:val="4"/>
-        </w:numPr>
-        <w:spacing w:line="240" w:lineRule="auto"/>
-        <w:rPr>
-          <w:sz w:val="40"/>
-          <w:szCs w:val="40"/>
-        </w:rPr>
-      </w:pPr>
-      <w:r>
-        <w:rPr>
-          <w:sz w:val="40"/>
-          <w:szCs w:val="40"/>
-        </w:rPr>
-        <w:t>Show the equation for Rotating a point with a Quaternion rotation</w:t>
-      </w:r>
-    </w:p>
-    <w:p>
-      <w:pPr>
-        <w:pStyle w:val="ListParagraph"/>
-        <w:numPr>
-          <w:ilvl w:val="0"/>
-          <w:numId w:val="4"/>
-        </w:numPr>
-        <w:spacing w:line="240" w:lineRule="auto"/>
-        <w:rPr>
-          <w:sz w:val="40"/>
-          <w:szCs w:val="40"/>
-        </w:rPr>
-      </w:pPr>
-      <w:r>
-        <w:rPr>
-          <w:sz w:val="40"/>
-          <w:szCs w:val="40"/>
-        </w:rPr>
-        <w:t xml:space="preserve">Show an interesting identity used in the equation for the quaternion </w:t>
-      </w:r>
-      <w:proofErr w:type="gramStart"/>
-      <w:r>
-        <w:rPr>
-          <w:sz w:val="40"/>
-          <w:szCs w:val="40"/>
-        </w:rPr>
-        <w:t>rotation</w:t>
-      </w:r>
-      <w:proofErr w:type="gramEnd"/>
-    </w:p>
-    <w:p>
-      <w:pPr>
-        <w:pStyle w:val="ListParagraph"/>
-        <w:numPr>
-          <w:ilvl w:val="1"/>
-          <w:numId w:val="4"/>
-        </w:numPr>
-        <w:spacing w:line="240" w:lineRule="auto"/>
-        <w:rPr>
-          <w:sz w:val="48"/>
-          <w:szCs w:val="48"/>
-        </w:rPr>
-      </w:pPr>
-      <m:oMath>
-        <m:d>
-          <m:dPr>
-            <m:ctrlPr>
-              <w:rPr>
-                <w:rFonts w:ascii="Cambria Math" w:eastAsiaTheme="minorEastAsia" w:hAnsi="Cambria Math"/>
-                <w:b/>
-                <w:bCs/>
-                <w:i/>
-                <w:sz w:val="32"/>
-                <w:szCs w:val="32"/>
-              </w:rPr>
-            </m:ctrlPr>
-          </m:dPr>
-          <m:e>
-            <m:r>
-              <m:rPr>
-                <m:sty m:val="bi"/>
-              </m:rPr>
-              <w:rPr>
-                <w:rFonts w:ascii="Cambria Math" w:eastAsiaTheme="minorEastAsia" w:hAnsi="Cambria Math"/>
-                <w:sz w:val="32"/>
-                <w:szCs w:val="32"/>
-              </w:rPr>
-              <m:t>u×v</m:t>
-            </m:r>
-          </m:e>
-        </m:d>
-        <m:r>
-          <m:rPr>
-            <m:sty m:val="bi"/>
-          </m:rPr>
-          <w:rPr>
-            <w:rFonts w:ascii="Cambria Math" w:eastAsiaTheme="minorEastAsia" w:hAnsi="Cambria Math"/>
-            <w:sz w:val="32"/>
-            <w:szCs w:val="32"/>
-          </w:rPr>
-          <m:t>∙u=</m:t>
-        </m:r>
-        <m:d>
-          <m:dPr>
-            <m:begChr m:val="|"/>
-            <m:endChr m:val="|"/>
-            <m:ctrlPr>
-              <w:rPr>
-                <w:rFonts w:ascii="Cambria Math" w:eastAsiaTheme="minorEastAsia" w:hAnsi="Cambria Math"/>
-                <w:b/>
-                <w:bCs/>
-                <w:i/>
-                <w:sz w:val="32"/>
-                <w:szCs w:val="32"/>
-              </w:rPr>
-            </m:ctrlPr>
-          </m:dPr>
-          <m:e>
-            <m:d>
-              <m:dPr>
-                <m:begChr m:val="|"/>
-                <m:endChr m:val="|"/>
-                <m:ctrlPr>
-                  <w:rPr>
-                    <w:rFonts w:ascii="Cambria Math" w:eastAsiaTheme="minorEastAsia" w:hAnsi="Cambria Math"/>
-                    <w:b/>
-                    <w:bCs/>
-                    <w:i/>
-                    <w:sz w:val="32"/>
-                    <w:szCs w:val="32"/>
-                  </w:rPr>
-                </m:ctrlPr>
-              </m:dPr>
-              <m:e>
-                <m:r>
-                  <m:rPr>
-                    <m:sty m:val="bi"/>
-                  </m:rPr>
-                  <w:rPr>
-                    <w:rFonts w:ascii="Cambria Math" w:eastAsiaTheme="minorEastAsia" w:hAnsi="Cambria Math"/>
-                    <w:sz w:val="32"/>
-                    <w:szCs w:val="32"/>
-                  </w:rPr>
-                  <m:t>u</m:t>
-                </m:r>
-              </m:e>
-            </m:d>
-            <m:d>
-              <m:dPr>
-                <m:begChr m:val="|"/>
-                <m:endChr m:val="|"/>
-                <m:ctrlPr>
-                  <w:rPr>
-                    <w:rFonts w:ascii="Cambria Math" w:eastAsiaTheme="minorEastAsia" w:hAnsi="Cambria Math"/>
-                    <w:b/>
-                    <w:bCs/>
-                    <w:i/>
-                    <w:sz w:val="32"/>
-                    <w:szCs w:val="32"/>
-                  </w:rPr>
-                </m:ctrlPr>
-              </m:dPr>
-              <m:e>
-                <m:r>
-                  <m:rPr>
-                    <m:sty m:val="bi"/>
-                  </m:rPr>
-                  <w:rPr>
-                    <w:rFonts w:ascii="Cambria Math" w:eastAsiaTheme="minorEastAsia" w:hAnsi="Cambria Math"/>
-                    <w:sz w:val="32"/>
-                    <w:szCs w:val="32"/>
-                  </w:rPr>
-                  <m:t>v</m:t>
-                </m:r>
-              </m:e>
-            </m:d>
-            <m:r>
-              <m:rPr>
-                <m:sty m:val="bi"/>
-              </m:rPr>
-              <w:rPr>
-                <w:rFonts w:ascii="Cambria Math" w:eastAsiaTheme="minorEastAsia" w:hAnsi="Cambria Math"/>
-                <w:sz w:val="32"/>
-                <w:szCs w:val="32"/>
-              </w:rPr>
-              <m:t>sinϕn</m:t>
-            </m:r>
-          </m:e>
-        </m:d>
-        <m:d>
-          <m:dPr>
-            <m:begChr m:val="|"/>
-            <m:endChr m:val="|"/>
-            <m:ctrlPr>
-              <w:rPr>
-                <w:rFonts w:ascii="Cambria Math" w:eastAsiaTheme="minorEastAsia" w:hAnsi="Cambria Math"/>
-                <w:b/>
-                <w:bCs/>
-                <w:i/>
-                <w:sz w:val="32"/>
-                <w:szCs w:val="32"/>
-              </w:rPr>
-            </m:ctrlPr>
-          </m:dPr>
-          <m:e>
-            <m:r>
-              <m:rPr>
-                <m:sty m:val="bi"/>
-              </m:rPr>
-              <w:rPr>
-                <w:rFonts w:ascii="Cambria Math" w:eastAsiaTheme="minorEastAsia" w:hAnsi="Cambria Math"/>
-                <w:sz w:val="32"/>
-                <w:szCs w:val="32"/>
-              </w:rPr>
-              <m:t>u</m:t>
-            </m:r>
-          </m:e>
-        </m:d>
-        <m:r>
-          <m:rPr>
-            <m:sty m:val="bi"/>
-          </m:rPr>
-          <w:rPr>
-            <w:rFonts w:ascii="Cambria Math" w:eastAsiaTheme="minorEastAsia" w:hAnsi="Cambria Math"/>
-            <w:sz w:val="32"/>
-            <w:szCs w:val="32"/>
-          </w:rPr>
-          <m:t>cos</m:t>
-        </m:r>
-        <m:d>
-          <m:dPr>
-            <m:ctrlPr>
-              <w:rPr>
-                <w:rFonts w:ascii="Cambria Math" w:eastAsiaTheme="minorEastAsia" w:hAnsi="Cambria Math"/>
-                <w:b/>
-                <w:bCs/>
-                <w:i/>
-                <w:sz w:val="32"/>
-                <w:szCs w:val="32"/>
-              </w:rPr>
-            </m:ctrlPr>
-          </m:dPr>
-          <m:e>
-            <m:f>
-              <m:fPr>
-                <m:ctrlPr>
-                  <w:rPr>
-                    <w:rFonts w:ascii="Cambria Math" w:eastAsiaTheme="minorEastAsia" w:hAnsi="Cambria Math"/>
-                    <w:i/>
-                    <w:sz w:val="32"/>
-                    <w:szCs w:val="32"/>
-                  </w:rPr>
-                </m:ctrlPr>
-              </m:fPr>
-              <m:num>
-                <m:r>
-                  <w:rPr>
-                    <w:rFonts w:ascii="Cambria Math" w:eastAsiaTheme="minorEastAsia" w:hAnsi="Cambria Math"/>
-                    <w:sz w:val="32"/>
-                    <w:szCs w:val="32"/>
-                  </w:rPr>
-                  <m:t>π</m:t>
-                </m:r>
-                <m:ctrlPr>
-                  <w:rPr>
-                    <w:rFonts w:ascii="Cambria Math" w:eastAsiaTheme="minorEastAsia" w:hAnsi="Cambria Math"/>
-                    <w:b/>
-                    <w:bCs/>
-                    <w:i/>
-                    <w:sz w:val="32"/>
-                    <w:szCs w:val="32"/>
-                  </w:rPr>
-                </m:ctrlPr>
-              </m:num>
-              <m:den>
-                <m:r>
-                  <w:rPr>
-                    <w:rFonts w:ascii="Cambria Math" w:eastAsiaTheme="minorEastAsia" w:hAnsi="Cambria Math"/>
-                    <w:sz w:val="32"/>
-                    <w:szCs w:val="32"/>
-                  </w:rPr>
-                  <m:t>2</m:t>
-                </m:r>
-              </m:den>
-            </m:f>
-            <m:ctrlPr>
-              <w:rPr>
-                <w:rFonts w:ascii="Cambria Math" w:eastAsiaTheme="minorEastAsia" w:hAnsi="Cambria Math"/>
-                <w:i/>
-                <w:sz w:val="32"/>
-                <w:szCs w:val="32"/>
-              </w:rPr>
-            </m:ctrlPr>
-          </m:e>
-        </m:d>
-      </m:oMath>
-    </w:p>
-    <w:p>
-      <w:pPr>
-        <w:pStyle w:val="ListParagraph"/>
-        <w:numPr>
-          <w:ilvl w:val="1"/>
-          <w:numId w:val="4"/>
-        </w:numPr>
-        <w:spacing w:line="240" w:lineRule="auto"/>
-        <w:rPr>
-          <w:sz w:val="40"/>
-          <w:szCs w:val="40"/>
-        </w:rPr>
-      </w:pPr>
-      <w:r>
-        <w:rPr>
-          <w:sz w:val="40"/>
-          <w:szCs w:val="40"/>
-        </w:rPr>
-        <w:t xml:space="preserve">Because </w:t>
-      </w:r>
-      <w:r>
-        <w:rPr>
-          <w:i/>
-          <w:iCs/>
-          <w:sz w:val="40"/>
-          <w:szCs w:val="40"/>
-        </w:rPr>
-        <w:t>u</w:t>
-      </w:r>
-      <w:r>
-        <w:rPr>
-          <w:sz w:val="40"/>
-          <w:szCs w:val="40"/>
-        </w:rPr>
-        <w:t xml:space="preserve"> will always be orthogonal to </w:t>
-      </w:r>
-      <w:r>
-        <w:rPr>
-          <w:i/>
-          <w:iCs/>
-          <w:sz w:val="40"/>
-          <w:szCs w:val="40"/>
-        </w:rPr>
-        <w:t>v</w:t>
-      </w:r>
-    </w:p>
-    <w:p>
-      <w:pPr>
-        <w:pStyle w:val="ListParagraph"/>
-        <w:numPr>
-          <w:ilvl w:val="0"/>
-          <w:numId w:val="4"/>
-        </w:numPr>
-        <w:spacing w:line="240" w:lineRule="auto"/>
-        <w:rPr>
-          <w:sz w:val="40"/>
-          <w:szCs w:val="40"/>
-        </w:rPr>
-      </w:pPr>
-      <w:r>
-        <w:rPr>
-          <w:sz w:val="40"/>
-          <w:szCs w:val="40"/>
-        </w:rPr>
-        <w:t xml:space="preserve">Show an interesting identity used in the equation for the quaternion </w:t>
-      </w:r>
-      <w:proofErr w:type="gramStart"/>
-      <w:r>
-        <w:rPr>
-          <w:sz w:val="40"/>
-          <w:szCs w:val="40"/>
-        </w:rPr>
-        <w:t>rotation</w:t>
-      </w:r>
-      <w:proofErr w:type="gramEnd"/>
-    </w:p>
-    <w:p>
-      <w:pPr>
-        <w:pStyle w:val="ListParagraph"/>
-        <w:numPr>
-          <w:ilvl w:val="1"/>
-          <w:numId w:val="4"/>
-        </w:numPr>
-        <w:spacing w:line="240" w:lineRule="auto"/>
-        <w:rPr>
-          <w:sz w:val="40"/>
-          <w:szCs w:val="40"/>
-        </w:rPr>
-      </w:pPr>
-      <m:oMath>
-        <m:d>
-          <m:dPr>
-            <m:ctrlPr>
-              <w:rPr>
-                <w:rFonts w:ascii="Cambria Math" w:eastAsiaTheme="minorEastAsia" w:hAnsi="Cambria Math"/>
-                <w:b/>
-                <w:bCs/>
-                <w:i/>
-                <w:sz w:val="32"/>
-                <w:szCs w:val="32"/>
-              </w:rPr>
-            </m:ctrlPr>
-          </m:dPr>
-          <m:e>
-            <m:d>
-              <m:dPr>
-                <m:ctrlPr>
-                  <w:rPr>
-                    <w:rFonts w:ascii="Cambria Math" w:eastAsiaTheme="minorEastAsia" w:hAnsi="Cambria Math"/>
-                    <w:b/>
-                    <w:bCs/>
-                    <w:i/>
-                    <w:sz w:val="32"/>
-                    <w:szCs w:val="32"/>
-                  </w:rPr>
-                </m:ctrlPr>
-              </m:dPr>
-              <m:e>
-                <m:r>
-                  <m:rPr>
-                    <m:sty m:val="bi"/>
-                  </m:rPr>
-                  <w:rPr>
-                    <w:rFonts w:ascii="Cambria Math" w:eastAsiaTheme="minorEastAsia" w:hAnsi="Cambria Math"/>
-                    <w:sz w:val="32"/>
-                    <w:szCs w:val="32"/>
-                  </w:rPr>
-                  <m:t>u×v</m:t>
-                </m:r>
-              </m:e>
-            </m:d>
-            <m:r>
-              <m:rPr>
-                <m:sty m:val="bi"/>
-              </m:rPr>
-              <w:rPr>
-                <w:rFonts w:ascii="Cambria Math" w:eastAsiaTheme="minorEastAsia" w:hAnsi="Cambria Math"/>
-                <w:sz w:val="32"/>
-                <w:szCs w:val="32"/>
-              </w:rPr>
-              <m:t>×u</m:t>
-            </m:r>
-          </m:e>
-        </m:d>
-        <m:r>
-          <m:rPr>
-            <m:sty m:val="bi"/>
-          </m:rPr>
-          <w:rPr>
-            <w:rFonts w:ascii="Cambria Math" w:eastAsiaTheme="minorEastAsia" w:hAnsi="Cambria Math"/>
-            <w:sz w:val="32"/>
-            <w:szCs w:val="32"/>
-          </w:rPr>
-          <m:t>=</m:t>
-        </m:r>
-        <m:d>
-          <m:dPr>
-            <m:ctrlPr>
-              <w:rPr>
-                <w:rFonts w:ascii="Cambria Math" w:eastAsiaTheme="minorEastAsia" w:hAnsi="Cambria Math"/>
-                <w:b/>
-                <w:bCs/>
-                <w:i/>
-                <w:sz w:val="32"/>
-                <w:szCs w:val="32"/>
-              </w:rPr>
-            </m:ctrlPr>
-          </m:dPr>
-          <m:e>
-            <m:r>
-              <m:rPr>
-                <m:sty m:val="bi"/>
-              </m:rPr>
-              <w:rPr>
-                <w:rFonts w:ascii="Cambria Math" w:eastAsiaTheme="minorEastAsia" w:hAnsi="Cambria Math"/>
-                <w:sz w:val="32"/>
-                <w:szCs w:val="32"/>
-              </w:rPr>
-              <m:t>u∙u</m:t>
-            </m:r>
-          </m:e>
-        </m:d>
-        <m:r>
-          <m:rPr>
-            <m:sty m:val="bi"/>
-          </m:rPr>
-          <w:rPr>
-            <w:rFonts w:ascii="Cambria Math" w:eastAsiaTheme="minorEastAsia" w:hAnsi="Cambria Math"/>
-            <w:sz w:val="32"/>
-            <w:szCs w:val="32"/>
-          </w:rPr>
-          <m:t>v=v</m:t>
-        </m:r>
-      </m:oMath>
-    </w:p>
-    <w:p>
-      <w:pPr>
-        <w:pStyle w:val="ListParagraph"/>
-        <w:numPr>
-          <w:ilvl w:val="2"/>
-          <w:numId w:val="4"/>
-        </w:numPr>
-        <w:spacing w:line="240" w:lineRule="auto"/>
-        <w:rPr>
-          <w:sz w:val="40"/>
-          <w:szCs w:val="40"/>
-        </w:rPr>
-      </w:pPr>
-      <w:r>
-        <w:rPr>
-          <w:rFonts w:eastAsiaTheme="minorEastAsia"/>
-          <w:sz w:val="40"/>
-          <w:szCs w:val="40"/>
-        </w:rPr>
-        <w:t>Because a Quaternion dotted with itself is the square of its modulus (in this case 1)</w:t>
-      </w:r>
-    </w:p>
-    <w:p>
-      <w:pPr>
-        <w:pStyle w:val="ListParagraph"/>
-        <w:numPr>
-          <w:ilvl w:val="1"/>
-          <w:numId w:val="4"/>
-        </w:numPr>
-        <w:spacing w:line="240" w:lineRule="auto"/>
-        <w:rPr>
-          <w:sz w:val="40"/>
-          <w:szCs w:val="40"/>
-        </w:rPr>
-      </w:pPr>
-      <w:r>
-        <w:rPr>
-          <w:sz w:val="40"/>
-          <w:szCs w:val="40"/>
-        </w:rPr>
-        <w:t>By Lagrange’s Triple Product Formula</w:t>
-      </w:r>
-    </w:p>
-    <w:p>
-      <w:pPr>
-        <w:pStyle w:val="ListParagraph"/>
-        <w:numPr>
-          <w:ilvl w:val="0"/>
-          <w:numId w:val="4"/>
-        </w:numPr>
-        <w:spacing w:line="240" w:lineRule="auto"/>
-        <w:rPr>
-          <w:sz w:val="40"/>
-          <w:szCs w:val="40"/>
-        </w:rPr>
-      </w:pPr>
-      <w:r>
-        <w:rPr>
-          <w:sz w:val="40"/>
-          <w:szCs w:val="40"/>
-        </w:rPr>
-        <w:t>Question</w:t>
-      </w:r>
-    </w:p>
-    <w:p>
-      <w:pPr>
-        <w:pStyle w:val="ListParagraph"/>
-        <w:numPr>
-          <w:ilvl w:val="1"/>
-          <w:numId w:val="4"/>
-        </w:numPr>
-        <w:spacing w:line="240" w:lineRule="auto"/>
-        <w:rPr>
-          <w:sz w:val="40"/>
-          <w:szCs w:val="40"/>
-        </w:rPr>
-      </w:pPr>
-      <w:r>
-        <w:rPr>
-          <w:sz w:val="40"/>
-          <w:szCs w:val="40"/>
-        </w:rPr>
-        <w:t>How do we find what Quaternion Rotation we need to apply</w:t>
-      </w:r>
-    </w:p>
-    <w:p>
-      <w:pPr>
-        <w:pStyle w:val="ListParagraph"/>
-        <w:numPr>
-          <w:ilvl w:val="0"/>
-          <w:numId w:val="4"/>
-        </w:numPr>
-        <w:spacing w:line="240" w:lineRule="auto"/>
-        <w:rPr>
-          <w:sz w:val="40"/>
-          <w:szCs w:val="40"/>
-        </w:rPr>
-      </w:pPr>
-      <w:r>
-        <w:rPr>
-          <w:sz w:val="40"/>
-          <w:szCs w:val="40"/>
-        </w:rPr>
-        <w:lastRenderedPageBreak/>
-        <w:t>Show Axis Rotations</w:t>
-      </w:r>
-    </w:p>
-    <w:p>
-      <w:pPr>
-        <w:pStyle w:val="ListParagraph"/>
-        <w:numPr>
-          <w:ilvl w:val="0"/>
-          <w:numId w:val="4"/>
-        </w:numPr>
-        <w:spacing w:line="240" w:lineRule="auto"/>
-        <w:rPr>
-          <w:sz w:val="40"/>
-          <w:szCs w:val="40"/>
-        </w:rPr>
-      </w:pPr>
-      <w:r>
-        <w:rPr>
-          <w:sz w:val="40"/>
-          <w:szCs w:val="40"/>
-        </w:rPr>
-        <w:t>Define Quaternion Rotation Combination</w:t>
-      </w:r>
-    </w:p>
-    <w:p>
-      <w:pPr>
-        <w:pStyle w:val="ListParagraph"/>
-        <w:numPr>
-          <w:ilvl w:val="0"/>
-          <w:numId w:val="4"/>
-        </w:numPr>
-        <w:spacing w:line="240" w:lineRule="auto"/>
-        <w:rPr>
-          <w:sz w:val="40"/>
-          <w:szCs w:val="40"/>
-        </w:rPr>
-      </w:pPr>
-      <w:r>
-        <w:rPr>
-          <w:sz w:val="40"/>
-          <w:szCs w:val="40"/>
-        </w:rPr>
-        <w:t xml:space="preserve">Show combination of </w:t>
-      </w:r>
-      <w:proofErr w:type="spellStart"/>
-      <w:r>
-        <w:rPr>
-          <w:sz w:val="40"/>
-          <w:szCs w:val="40"/>
-        </w:rPr>
-        <w:t>RzRy</w:t>
-      </w:r>
-      <w:proofErr w:type="spellEnd"/>
-    </w:p>
-    <w:p>
-      <w:pPr>
-        <w:pStyle w:val="ListParagraph"/>
-        <w:numPr>
-          <w:ilvl w:val="0"/>
-          <w:numId w:val="4"/>
-        </w:numPr>
-        <w:spacing w:line="240" w:lineRule="auto"/>
-        <w:rPr>
-          <w:sz w:val="40"/>
-          <w:szCs w:val="40"/>
-        </w:rPr>
-      </w:pPr>
-      <w:r>
-        <w:rPr>
-          <w:sz w:val="40"/>
-          <w:szCs w:val="40"/>
-        </w:rPr>
-        <w:t xml:space="preserve">Show combination of </w:t>
-      </w:r>
-      <w:proofErr w:type="spellStart"/>
-      <w:r>
-        <w:rPr>
-          <w:sz w:val="40"/>
-          <w:szCs w:val="40"/>
-        </w:rPr>
-        <w:t>RtRx</w:t>
-      </w:r>
-      <w:proofErr w:type="spellEnd"/>
-    </w:p>
-    <w:p>
-      <w:pPr>
-        <w:pStyle w:val="ListParagraph"/>
-        <w:numPr>
-          <w:ilvl w:val="0"/>
-          <w:numId w:val="4"/>
-        </w:numPr>
-        <w:spacing w:line="240" w:lineRule="auto"/>
-        <w:rPr>
-          <w:sz w:val="40"/>
-          <w:szCs w:val="40"/>
-        </w:rPr>
-      </w:pPr>
-      <w:r>
-        <w:rPr>
-          <w:sz w:val="40"/>
-          <w:szCs w:val="40"/>
-        </w:rPr>
-        <w:t>Show an example of rotation combinations(?)</w:t>
-      </w:r>
-    </w:p>
-    <w:p>
-      <w:pPr>
-        <w:pStyle w:val="ListParagraph"/>
-        <w:numPr>
-          <w:ilvl w:val="0"/>
-          <w:numId w:val="4"/>
-        </w:numPr>
-        <w:spacing w:line="240" w:lineRule="auto"/>
-        <w:rPr>
-          <w:sz w:val="40"/>
-          <w:szCs w:val="40"/>
-        </w:rPr>
-      </w:pPr>
-      <w:r>
-        <w:rPr>
-          <w:sz w:val="40"/>
-          <w:szCs w:val="40"/>
-        </w:rPr>
-        <w:t>Question</w:t>
-      </w:r>
-    </w:p>
-    <w:p>
-      <w:pPr>
-        <w:pStyle w:val="ListParagraph"/>
-        <w:numPr>
-          <w:ilvl w:val="1"/>
-          <w:numId w:val="4"/>
-        </w:numPr>
-        <w:spacing w:line="240" w:lineRule="auto"/>
-        <w:rPr>
-          <w:sz w:val="40"/>
-          <w:szCs w:val="40"/>
-        </w:rPr>
-      </w:pPr>
-      <w:r>
-        <w:rPr>
-          <w:sz w:val="40"/>
-          <w:szCs w:val="40"/>
-        </w:rPr>
-        <w:t>Why use one over the other?</w:t>
-      </w:r>
-    </w:p>
-    <w:p>
-      <w:pPr>
-        <w:pStyle w:val="ListParagraph"/>
-        <w:numPr>
-          <w:ilvl w:val="0"/>
-          <w:numId w:val="4"/>
-        </w:numPr>
-        <w:spacing w:line="240" w:lineRule="auto"/>
-        <w:rPr>
-          <w:sz w:val="40"/>
-          <w:szCs w:val="40"/>
-        </w:rPr>
-      </w:pPr>
-      <w:r>
-        <w:rPr>
-          <w:sz w:val="40"/>
-          <w:szCs w:val="40"/>
-        </w:rPr>
-        <w:t xml:space="preserve">Go back to 3D rotation </w:t>
-      </w:r>
-      <w:proofErr w:type="gramStart"/>
-      <w:r>
-        <w:rPr>
-          <w:sz w:val="40"/>
-          <w:szCs w:val="40"/>
-        </w:rPr>
-        <w:t>matrices</w:t>
-      </w:r>
-      <w:proofErr w:type="gramEnd"/>
-    </w:p>
-    <w:p>
-      <w:pPr>
-        <w:pStyle w:val="ListParagraph"/>
-        <w:numPr>
-          <w:ilvl w:val="0"/>
-          <w:numId w:val="4"/>
-        </w:numPr>
-        <w:spacing w:line="240" w:lineRule="auto"/>
-        <w:rPr>
-          <w:sz w:val="40"/>
-          <w:szCs w:val="40"/>
-        </w:rPr>
-      </w:pPr>
-      <w:r>
-        <w:rPr>
-          <w:sz w:val="40"/>
-          <w:szCs w:val="40"/>
-        </w:rPr>
-        <w:t xml:space="preserve">Show a 90deg Y rotation </w:t>
-      </w:r>
-      <w:proofErr w:type="gramStart"/>
-      <w:r>
-        <w:rPr>
-          <w:sz w:val="40"/>
-          <w:szCs w:val="40"/>
-        </w:rPr>
-        <w:t>matrix</w:t>
-      </w:r>
-      <w:proofErr w:type="gramEnd"/>
-    </w:p>
-    <w:p>
-      <w:pPr>
-        <w:pStyle w:val="ListParagraph"/>
-        <w:numPr>
-          <w:ilvl w:val="0"/>
-          <w:numId w:val="4"/>
-        </w:numPr>
-        <w:spacing w:line="240" w:lineRule="auto"/>
-        <w:rPr>
-          <w:sz w:val="40"/>
-          <w:szCs w:val="40"/>
-        </w:rPr>
-      </w:pPr>
-      <w:r>
-        <w:rPr>
-          <w:sz w:val="40"/>
-          <w:szCs w:val="40"/>
-        </w:rPr>
-        <w:t xml:space="preserve">Show the result of the matrix multiplication: The Gimbal locked </w:t>
-      </w:r>
-      <w:proofErr w:type="gramStart"/>
-      <w:r>
-        <w:rPr>
-          <w:sz w:val="40"/>
-          <w:szCs w:val="40"/>
-        </w:rPr>
-        <w:t>matrix</w:t>
-      </w:r>
-      <w:proofErr w:type="gramEnd"/>
-    </w:p>
-    <w:p>
-      <w:pPr>
-        <w:pStyle w:val="ListParagraph"/>
-        <w:numPr>
-          <w:ilvl w:val="0"/>
-          <w:numId w:val="4"/>
-        </w:numPr>
-        <w:spacing w:line="240" w:lineRule="auto"/>
-        <w:rPr>
-          <w:sz w:val="40"/>
-          <w:szCs w:val="40"/>
-        </w:rPr>
-      </w:pPr>
-      <w:r>
-        <w:rPr>
-          <w:sz w:val="40"/>
-          <w:szCs w:val="40"/>
-        </w:rPr>
-        <w:t>Contrast Against the Typical Rotation Matrix</w:t>
-      </w:r>
-    </w:p>
-    <w:p>
-      <w:pPr>
-        <w:pStyle w:val="ListParagraph"/>
-        <w:numPr>
-          <w:ilvl w:val="0"/>
-          <w:numId w:val="4"/>
-        </w:numPr>
-        <w:spacing w:line="240" w:lineRule="auto"/>
-        <w:rPr>
-          <w:sz w:val="40"/>
-          <w:szCs w:val="40"/>
-        </w:rPr>
-      </w:pPr>
-      <w:r>
-        <w:rPr>
-          <w:sz w:val="40"/>
-          <w:szCs w:val="40"/>
-        </w:rPr>
-        <w:t>Show a 90deg Y Quaternion Rotation</w:t>
+        <w:t>Defi</w:t>
       </w:r>
     </w:p>
     <w:sectPr>

</xml_diff>